<commit_message>
modifico bbdd (apuesta=>evento=>mercado, por apuesta=>mercado=>evento)
</commit_message>
<xml_diff>
--- a/diseñologico/diseñologico.docx
+++ b/diseñologico/diseñologico.docx
@@ -380,7 +380,7 @@
       </w:pPr>
       <w:proofErr w:type="spellStart"/>
       <w:r>
-        <w:t>Id_Evento</w:t>
+        <w:t>Id_Mercado</w:t>
       </w:r>
       <w:proofErr w:type="spellEnd"/>
       <w:r>
@@ -421,11 +421,14 @@
       </w:r>
       <w:proofErr w:type="spellStart"/>
       <w:r>
-        <w:t>Id_Evento</w:t>
-      </w:r>
-      <w:proofErr w:type="spellEnd"/>
-      <w:r>
-        <w:t xml:space="preserve"> (EVENTO)</w:t>
+        <w:t>Id_Mercado</w:t>
+      </w:r>
+      <w:proofErr w:type="spellEnd"/>
+      <w:r>
+        <w:t xml:space="preserve"> (MERCADO</w:t>
+      </w:r>
+      <w:r>
+        <w:t>)</w:t>
       </w:r>
     </w:p>
     <w:p>
@@ -442,10 +445,7 @@
     <w:p/>
     <w:p/>
     <w:p/>
-    <w:p>
-      <w:bookmarkStart w:id="0" w:name="_GoBack"/>
-      <w:bookmarkEnd w:id="0"/>
-    </w:p>
+    <w:p/>
     <w:p>
       <w:r>
         <w:lastRenderedPageBreak/>
@@ -750,7 +750,10 @@
         <w:t xml:space="preserve"> (EVENTO)</w:t>
       </w:r>
     </w:p>
-    <w:p/>
+    <w:p>
+      <w:bookmarkStart w:id="0" w:name="_GoBack"/>
+      <w:bookmarkEnd w:id="0"/>
+    </w:p>
     <w:p/>
     <w:sectPr>
       <w:pgSz w:w="11900" w:h="16840"/>

</xml_diff>